<commit_message>
Update RVC WebUI Setup Guide.docx
</commit_message>
<xml_diff>
--- a/docs/RVC WebUI Setup Guide.docx
+++ b/docs/RVC WebUI Setup Guide.docx
@@ -301,15 +301,7 @@
           <w:szCs w:val="28"/>
           <w:lang w:val="en-US"/>
         </w:rPr>
-        <w:t>Install the requirements</w:t>
-      </w:r>
-      <w:r>
-        <w:rPr>
-          <w:sz w:val="28"/>
-          <w:szCs w:val="28"/>
-          <w:lang w:val="en-US"/>
-        </w:rPr>
-        <w:t>:</w:t>
+        <w:t>Install the requirements:</w:t>
       </w:r>
     </w:p>
     <w:p>
@@ -332,6 +324,7 @@
         </w:rPr>
         <w:t xml:space="preserve">$&gt; </w:t>
       </w:r>
+      <w:bookmarkStart w:id="0" w:name="_Hlk215268810"/>
       <w:r>
         <w:rPr>
           <w:rFonts w:ascii="Consolas" w:hAnsi="Consolas"/>
@@ -341,6 +334,7 @@
         </w:rPr>
         <w:t>pip install -r requirements.txt</w:t>
       </w:r>
+      <w:bookmarkEnd w:id="0"/>
     </w:p>
     <w:p>
       <w:pPr>
@@ -803,12 +797,21 @@
           <w:szCs w:val="28"/>
           <w:lang w:val="en-US"/>
         </w:rPr>
-        <w:t>Launch RVC WebUI:</w:t>
-      </w:r>
-    </w:p>
-    <w:p>
-      <w:pPr>
-        <w:pStyle w:val="ListParagraph"/>
+        <w:t>Install the GPU version of faiss</w:t>
+      </w:r>
+      <w:r>
+        <w:rPr>
+          <w:sz w:val="28"/>
+          <w:szCs w:val="28"/>
+          <w:lang w:val="en-US"/>
+        </w:rPr>
+        <w:t>:</w:t>
+      </w:r>
+    </w:p>
+    <w:p>
+      <w:pPr>
+        <w:spacing w:after="0"/>
+        <w:ind w:left="720"/>
         <w:rPr>
           <w:rFonts w:ascii="Consolas" w:hAnsi="Consolas"/>
           <w:sz w:val="20"/>
@@ -832,27 +835,20 @@
           <w:szCs w:val="20"/>
           <w:lang w:val="en-US"/>
         </w:rPr>
-        <w:t>python infer-web.py --port 7865</w:t>
-      </w:r>
-    </w:p>
-    <w:p>
-      <w:pPr>
-        <w:rPr>
-          <w:rFonts w:ascii="Consolas" w:hAnsi="Consolas"/>
-          <w:sz w:val="20"/>
-          <w:szCs w:val="20"/>
-          <w:lang w:val="en-US"/>
-        </w:rPr>
-      </w:pPr>
-      <w:r>
-        <w:rPr>
-          <w:rFonts w:ascii="Consolas" w:hAnsi="Consolas"/>
-          <w:sz w:val="20"/>
-          <w:szCs w:val="20"/>
-          <w:lang w:val="en-US"/>
-        </w:rPr>
-        <w:br w:type="page"/>
-      </w:r>
+        <w:t>pip install faiss-gpu==1.7.2</w:t>
+      </w:r>
+    </w:p>
+    <w:p>
+      <w:pPr>
+        <w:pStyle w:val="ListParagraph"/>
+        <w:spacing w:after="0"/>
+        <w:rPr>
+          <w:rFonts w:ascii="Consolas" w:hAnsi="Consolas"/>
+          <w:sz w:val="20"/>
+          <w:szCs w:val="20"/>
+          <w:lang w:val="en-US"/>
+        </w:rPr>
+      </w:pPr>
     </w:p>
     <w:p>
       <w:pPr>
@@ -861,6 +857,78 @@
           <w:ilvl w:val="0"/>
           <w:numId w:val="1"/>
         </w:numPr>
+        <w:spacing w:after="0"/>
+        <w:rPr>
+          <w:rFonts w:ascii="Consolas" w:hAnsi="Consolas"/>
+          <w:sz w:val="20"/>
+          <w:szCs w:val="20"/>
+          <w:lang w:val="en-US"/>
+        </w:rPr>
+      </w:pPr>
+      <w:r>
+        <w:rPr>
+          <w:sz w:val="28"/>
+          <w:szCs w:val="28"/>
+          <w:lang w:val="en-US"/>
+        </w:rPr>
+        <w:t>Launch RVC WebUI:</w:t>
+      </w:r>
+    </w:p>
+    <w:p>
+      <w:pPr>
+        <w:pStyle w:val="ListParagraph"/>
+        <w:rPr>
+          <w:rFonts w:ascii="Consolas" w:hAnsi="Consolas"/>
+          <w:sz w:val="20"/>
+          <w:szCs w:val="20"/>
+          <w:lang w:val="en-US"/>
+        </w:rPr>
+      </w:pPr>
+      <w:r>
+        <w:rPr>
+          <w:rFonts w:ascii="Consolas" w:hAnsi="Consolas"/>
+          <w:sz w:val="20"/>
+          <w:szCs w:val="20"/>
+          <w:lang w:val="en-US"/>
+        </w:rPr>
+        <w:t xml:space="preserve">$&gt; </w:t>
+      </w:r>
+      <w:r>
+        <w:rPr>
+          <w:rFonts w:ascii="Consolas" w:hAnsi="Consolas"/>
+          <w:sz w:val="20"/>
+          <w:szCs w:val="20"/>
+          <w:lang w:val="en-US"/>
+        </w:rPr>
+        <w:t>python infer-web.py --port 7865</w:t>
+      </w:r>
+    </w:p>
+    <w:p>
+      <w:pPr>
+        <w:rPr>
+          <w:rFonts w:ascii="Consolas" w:hAnsi="Consolas"/>
+          <w:sz w:val="20"/>
+          <w:szCs w:val="20"/>
+          <w:lang w:val="en-US"/>
+        </w:rPr>
+      </w:pPr>
+      <w:r>
+        <w:rPr>
+          <w:rFonts w:ascii="Consolas" w:hAnsi="Consolas"/>
+          <w:sz w:val="20"/>
+          <w:szCs w:val="20"/>
+          <w:lang w:val="en-US"/>
+        </w:rPr>
+        <w:br w:type="page"/>
+      </w:r>
+    </w:p>
+    <w:p>
+      <w:pPr>
+        <w:pStyle w:val="ListParagraph"/>
+        <w:numPr>
+          <w:ilvl w:val="0"/>
+          <w:numId w:val="1"/>
+        </w:numPr>
         <w:rPr>
           <w:rFonts w:ascii="Consolas" w:hAnsi="Consolas"/>
           <w:sz w:val="20"/>
@@ -909,29 +977,7 @@
           <w:sz w:val="24"/>
           <w:szCs w:val="24"/>
         </w:rPr>
-        <w:t>RVC v2 Fork by “</w:t>
-      </w:r>
-      <w:proofErr w:type="spellStart"/>
-      <w:r>
-        <w:rPr>
-          <w:rFonts w:cstheme="minorHAnsi"/>
-          <w:b/>
-          <w:bCs/>
-          <w:sz w:val="24"/>
-          <w:szCs w:val="24"/>
-        </w:rPr>
-        <w:t>bshall</w:t>
-      </w:r>
-      <w:proofErr w:type="spellEnd"/>
-      <w:r>
-        <w:rPr>
-          <w:rFonts w:cstheme="minorHAnsi"/>
-          <w:b/>
-          <w:bCs/>
-          <w:sz w:val="24"/>
-          <w:szCs w:val="24"/>
-        </w:rPr>
-        <w:t>/rvc-technology” (Improved / active community fork)</w:t>
+        <w:t>RVC v2 Fork by “bshall/rvc-technology” (Improved / active community fork)</w:t>
       </w:r>
     </w:p>
     <w:p>
@@ -1285,17 +1331,7 @@
           <w:sz w:val="24"/>
           <w:szCs w:val="24"/>
         </w:rPr>
-        <w:t>Downside:</w:t>
-      </w:r>
-      <w:r>
-        <w:rPr>
-          <w:rFonts w:cstheme="minorHAnsi"/>
-          <w:b/>
-          <w:bCs/>
-          <w:sz w:val="24"/>
-          <w:szCs w:val="24"/>
-        </w:rPr>
-        <w:t xml:space="preserve"> </w:t>
+        <w:t xml:space="preserve">Downside: </w:t>
       </w:r>
       <w:r>
         <w:rPr>
@@ -4449,6 +4485,7 @@
   <w:style w:type="character" w:default="1" w:styleId="DefaultParagraphFont">
     <w:name w:val="Default Paragraph Font"/>
     <w:uiPriority w:val="1"/>
+    <w:semiHidden/>
     <w:unhideWhenUsed/>
   </w:style>
   <w:style w:type="table" w:default="1" w:styleId="TableNormal">

</xml_diff>